<commit_message>
Updating my last changes.
</commit_message>
<xml_diff>
--- a/HW1.docx
+++ b/HW1.docx
@@ -102,23 +102,18 @@
         <w:t xml:space="preserve">rved for a given image sequence.  </w:t>
       </w:r>
       <w:r>
-        <w:t xml:space="preserve">Optical flow appears reasonable for the sphere, though both the office and </w:t>
+        <w:t xml:space="preserve">Optical flow appears reasonable for the sphere, though </w:t>
+      </w:r>
+      <w:r>
+        <w:t xml:space="preserve">weighted velocities seem incorrect.  The </w:t>
       </w:r>
       <w:proofErr w:type="spellStart"/>
       <w:r>
-        <w:t>rubic</w:t>
+        <w:t>rubic’s</w:t>
       </w:r>
       <w:proofErr w:type="spellEnd"/>
       <w:r>
-        <w:t xml:space="preserve"> images seem very susceptible to noise.  A 7x7 </w:t>
-      </w:r>
-      <w:proofErr w:type="spellStart"/>
-      <w:r>
-        <w:t>gaussian</w:t>
-      </w:r>
-      <w:proofErr w:type="spellEnd"/>
-      <w:r>
-        <w:t xml:space="preserve"> smoothing filter was used</w:t>
+        <w:t xml:space="preserve"> cube seems susceptible to noise, as the background registers some flow</w:t>
       </w:r>
       <w:r>
         <w:t>:</w:t>
@@ -165,9 +160,9 @@
                 <w:szCs w:val="16"/>
               </w:rPr>
               <w:drawing>
-                <wp:inline distT="0" distB="0" distL="0" distR="0" wp14:anchorId="2AACD463" wp14:editId="435CA69E">
-                  <wp:extent cx="1371600" cy="1307805"/>
-                  <wp:effectExtent l="0" t="0" r="0" b="0"/>
+                <wp:inline distT="0" distB="0" distL="0" distR="0" wp14:anchorId="2AACD463" wp14:editId="177A540F">
+                  <wp:extent cx="1371600" cy="1340030"/>
+                  <wp:effectExtent l="0" t="0" r="0" b="6350"/>
                   <wp:docPr id="1" name="Picture 1"/>
                   <wp:cNvGraphicFramePr>
                     <a:graphicFrameLocks xmlns:a="http://schemas.openxmlformats.org/drawingml/2006/main" noChangeAspect="1"/>
@@ -187,13 +182,13 @@
                               </a:ext>
                             </a:extLst>
                           </a:blip>
-                          <a:srcRect l="17205" t="6419" r="13418" b="5814"/>
+                          <a:srcRect l="16144" t="4284" r="13927" b="5069"/>
                           <a:stretch/>
                         </pic:blipFill>
                         <pic:spPr bwMode="auto">
                           <a:xfrm>
                             <a:off x="0" y="0"/>
-                            <a:ext cx="1371600" cy="1307805"/>
+                            <a:ext cx="1371600" cy="1340030"/>
                           </a:xfrm>
                           <a:prstGeom prst="rect">
                             <a:avLst/>
@@ -325,9 +320,9 @@
                 <w:szCs w:val="16"/>
               </w:rPr>
               <w:drawing>
-                <wp:inline distT="0" distB="0" distL="0" distR="0" wp14:anchorId="5470CE45" wp14:editId="06A602DD">
-                  <wp:extent cx="1371600" cy="1339273"/>
-                  <wp:effectExtent l="0" t="0" r="0" b="6985"/>
+                <wp:inline distT="0" distB="0" distL="0" distR="0" wp14:anchorId="5470CE45" wp14:editId="757133DA">
+                  <wp:extent cx="1371600" cy="1382487"/>
+                  <wp:effectExtent l="0" t="0" r="0" b="0"/>
                   <wp:docPr id="2" name="Picture 2"/>
                   <wp:cNvGraphicFramePr>
                     <a:graphicFrameLocks xmlns:a="http://schemas.openxmlformats.org/drawingml/2006/main" noChangeAspect="1"/>
@@ -347,13 +342,13 @@
                               </a:ext>
                             </a:extLst>
                           </a:blip>
-                          <a:srcRect l="15054" t="5709" r="15021" b="3702"/>
+                          <a:srcRect l="17752" t="4282" r="14446" b="5045"/>
                           <a:stretch/>
                         </pic:blipFill>
                         <pic:spPr bwMode="auto">
                           <a:xfrm>
                             <a:off x="0" y="0"/>
-                            <a:ext cx="1371600" cy="1339273"/>
+                            <a:ext cx="1371600" cy="1382487"/>
                           </a:xfrm>
                           <a:prstGeom prst="rect">
                             <a:avLst/>
@@ -485,9 +480,9 @@
                 <w:szCs w:val="16"/>
               </w:rPr>
               <w:drawing>
-                <wp:inline distT="0" distB="0" distL="0" distR="0" wp14:anchorId="29C88AF0" wp14:editId="0D86EAF0">
-                  <wp:extent cx="1371600" cy="1289669"/>
-                  <wp:effectExtent l="0" t="0" r="0" b="6350"/>
+                <wp:inline distT="0" distB="0" distL="0" distR="0" wp14:anchorId="29C88AF0" wp14:editId="308D253E">
+                  <wp:extent cx="1371600" cy="1382571"/>
+                  <wp:effectExtent l="0" t="0" r="0" b="0"/>
                   <wp:docPr id="3" name="Picture 3"/>
                   <wp:cNvGraphicFramePr>
                     <a:graphicFrameLocks xmlns:a="http://schemas.openxmlformats.org/drawingml/2006/main" noChangeAspect="1"/>
@@ -507,13 +502,13 @@
                               </a:ext>
                             </a:extLst>
                           </a:blip>
-                          <a:srcRect l="14516" t="5709" r="12869" b="3702"/>
+                          <a:srcRect l="17214" t="5710" r="15536" b="4350"/>
                           <a:stretch/>
                         </pic:blipFill>
                         <pic:spPr bwMode="auto">
                           <a:xfrm>
                             <a:off x="0" y="0"/>
-                            <a:ext cx="1371600" cy="1289669"/>
+                            <a:ext cx="1371600" cy="1382571"/>
                           </a:xfrm>
                           <a:prstGeom prst="rect">
                             <a:avLst/>
@@ -622,9 +617,9 @@
                 <w:szCs w:val="16"/>
               </w:rPr>
               <w:drawing>
-                <wp:inline distT="0" distB="0" distL="0" distR="0" wp14:anchorId="0BEFB32F" wp14:editId="05B9DC2F">
-                  <wp:extent cx="1371600" cy="1264723"/>
-                  <wp:effectExtent l="0" t="0" r="0" b="5715"/>
+                <wp:inline distT="0" distB="0" distL="0" distR="0" wp14:anchorId="0BEFB32F" wp14:editId="674D10E2">
+                  <wp:extent cx="1371600" cy="1270845"/>
+                  <wp:effectExtent l="0" t="0" r="0" b="0"/>
                   <wp:docPr id="4" name="Picture 4"/>
                   <wp:cNvGraphicFramePr>
                     <a:graphicFrameLocks xmlns:a="http://schemas.openxmlformats.org/drawingml/2006/main" noChangeAspect="1"/>
@@ -644,13 +639,13 @@
                               </a:ext>
                             </a:extLst>
                           </a:blip>
-                          <a:srcRect l="12366" t="3568" r="11254" b="2988"/>
+                          <a:srcRect l="12373" t="5713" r="13892" b="3643"/>
                           <a:stretch/>
                         </pic:blipFill>
                         <pic:spPr bwMode="auto">
                           <a:xfrm>
                             <a:off x="0" y="0"/>
-                            <a:ext cx="1371600" cy="1264723"/>
+                            <a:ext cx="1371600" cy="1270845"/>
                           </a:xfrm>
                           <a:prstGeom prst="rect">
                             <a:avLst/>
@@ -787,7 +782,27 @@
         <w:t xml:space="preserve"> algorithm assumes uniform flow throughout the image and estimates velocity through an iterative approach.  Because of this assumption, we no longer need to evaluate small kernels of the image under the assumption that optical flow is uniform within the cell.  </w:t>
       </w:r>
       <w:r>
-        <w:t>Results appear much more along the lines of what we would expect.  Computing times are still too long for real-time control, reducing the image resolution is one potential solution to resolve this.</w:t>
+        <w:t xml:space="preserve">Results appear much more along the lines </w:t>
+      </w:r>
+      <w:bookmarkStart w:id="0" w:name="_GoBack"/>
+      <w:bookmarkEnd w:id="0"/>
+      <w:r>
+        <w:t>of what we wou</w:t>
+      </w:r>
+      <w:r>
+        <w:t>ld expect.  For reasonable iteration numbers,</w:t>
+      </w:r>
+      <w:r>
+        <w:t xml:space="preserve"> real-time control</w:t>
+      </w:r>
+      <w:r>
+        <w:t xml:space="preserve"> is a possibility.  R</w:t>
+      </w:r>
+      <w:r>
+        <w:t>educing the image resolution is one pot</w:t>
+      </w:r>
+      <w:r>
+        <w:t>ential solution to reinforce this.</w:t>
       </w:r>
     </w:p>
     <w:tbl>
@@ -824,13 +839,14 @@
             </w:pPr>
             <w:r>
               <w:rPr>
+                <w:noProof/>
                 <w:sz w:val="16"/>
                 <w:szCs w:val="16"/>
               </w:rPr>
               <w:drawing>
-                <wp:inline distT="0" distB="0" distL="0" distR="0" wp14:anchorId="46409CD7" wp14:editId="37CDAC90">
-                  <wp:extent cx="1828800" cy="1834063"/>
-                  <wp:effectExtent l="0" t="0" r="0" b="0"/>
+                <wp:inline distT="0" distB="0" distL="0" distR="0" wp14:anchorId="46409CD7" wp14:editId="20716C68">
+                  <wp:extent cx="1595608" cy="1600200"/>
+                  <wp:effectExtent l="0" t="0" r="5080" b="0"/>
                   <wp:docPr id="5" name="Picture 5"/>
                   <wp:cNvGraphicFramePr>
                     <a:graphicFrameLocks xmlns:a="http://schemas.openxmlformats.org/drawingml/2006/main" noChangeAspect="1"/>
@@ -856,7 +872,7 @@
                         <pic:spPr bwMode="auto">
                           <a:xfrm>
                             <a:off x="0" y="0"/>
-                            <a:ext cx="1828800" cy="1834063"/>
+                            <a:ext cx="1595608" cy="1600200"/>
                           </a:xfrm>
                           <a:prstGeom prst="rect">
                             <a:avLst/>
@@ -965,8 +981,8 @@
                 <w:szCs w:val="16"/>
               </w:rPr>
               <w:drawing>
-                <wp:inline distT="0" distB="0" distL="0" distR="0" wp14:anchorId="6861DC96" wp14:editId="0D586340">
-                  <wp:extent cx="1828800" cy="1854704"/>
+                <wp:inline distT="0" distB="0" distL="0" distR="0" wp14:anchorId="6861DC96" wp14:editId="75DF6E64">
+                  <wp:extent cx="1577851" cy="1600200"/>
                   <wp:effectExtent l="0" t="0" r="0" b="0"/>
                   <wp:docPr id="6" name="Picture 6"/>
                   <wp:cNvGraphicFramePr>
@@ -993,7 +1009,7 @@
                         <pic:spPr bwMode="auto">
                           <a:xfrm>
                             <a:off x="0" y="0"/>
-                            <a:ext cx="1828800" cy="1854704"/>
+                            <a:ext cx="1577851" cy="1600200"/>
                           </a:xfrm>
                           <a:prstGeom prst="rect">
                             <a:avLst/>
@@ -1102,9 +1118,9 @@
                 <w:szCs w:val="16"/>
               </w:rPr>
               <w:drawing>
-                <wp:inline distT="0" distB="0" distL="0" distR="0" wp14:anchorId="12E4524A" wp14:editId="5C3591A9">
-                  <wp:extent cx="1828800" cy="1757155"/>
-                  <wp:effectExtent l="0" t="0" r="0" b="0"/>
+                <wp:inline distT="0" distB="0" distL="0" distR="0" wp14:anchorId="12E4524A" wp14:editId="1CC49D19">
+                  <wp:extent cx="1665445" cy="1600200"/>
+                  <wp:effectExtent l="0" t="0" r="11430" b="0"/>
                   <wp:docPr id="7" name="Picture 7"/>
                   <wp:cNvGraphicFramePr>
                     <a:graphicFrameLocks xmlns:a="http://schemas.openxmlformats.org/drawingml/2006/main" noChangeAspect="1"/>
@@ -1130,7 +1146,7 @@
                         <pic:spPr bwMode="auto">
                           <a:xfrm>
                             <a:off x="0" y="0"/>
-                            <a:ext cx="1828800" cy="1757155"/>
+                            <a:ext cx="1665445" cy="1600200"/>
                           </a:xfrm>
                           <a:prstGeom prst="rect">
                             <a:avLst/>
@@ -1215,7 +1231,21 @@
                 <w:sz w:val="16"/>
                 <w:szCs w:val="16"/>
               </w:rPr>
-              <w:t>Rubc</w:t>
+              <w:t>Rub</w:t>
+            </w:r>
+            <w:r>
+              <w:rPr>
+                <w:sz w:val="16"/>
+                <w:szCs w:val="16"/>
+              </w:rPr>
+              <w:t>i</w:t>
+            </w:r>
+            <w:r>
+              <w:rPr>
+                <w:sz w:val="16"/>
+                <w:szCs w:val="16"/>
+              </w:rPr>
+              <w:t>c</w:t>
             </w:r>
             <w:proofErr w:type="spellEnd"/>
             <w:r>
@@ -1242,8 +1272,6 @@
       <w:pPr>
         <w:pStyle w:val="Heading2"/>
       </w:pPr>
-      <w:bookmarkStart w:id="0" w:name="_GoBack"/>
-      <w:bookmarkEnd w:id="0"/>
     </w:p>
     <w:sectPr>
       <w:headerReference w:type="default" r:id="rId14"/>

</xml_diff>